<commit_message>
chg: Updated Syria as candidate for air attack
</commit_message>
<xml_diff>
--- a/UNDER DEVELOPMENT/ADMIN DOCUMENTS TTPs OPAR 2.0/VIS TTP v0.1.docx
+++ b/UNDER DEVELOPMENT/ADMIN DOCUMENTS TTPs OPAR 2.0/VIS TTP v0.1.docx
@@ -116,6 +116,12 @@
         <w:rPr>
           <w:lang w:val="en-US"/>
         </w:rPr>
+        <w:t xml:space="preserve"> </w:t>
+      </w:r>
+      <w:r>
+        <w:rPr>
+          <w:lang w:val="en-US"/>
+        </w:rPr>
         <w:t>for the campaign.</w:t>
       </w:r>
     </w:p>
@@ -180,6 +186,29 @@
         </w:rPr>
         <w:t>How to read:</w:t>
       </w:r>
+    </w:p>
+    <w:p>
+      <w:pPr>
+        <w:pStyle w:val="Ingenmellomrom"/>
+        <w:rPr>
+          <w:lang w:val="en-US"/>
+        </w:rPr>
+      </w:pPr>
+      <w:r>
+        <w:rPr>
+          <w:lang w:val="en-US"/>
+        </w:rPr>
+        <w:t>Chapter 1 is the same as in JFACC TTP and the document mirror each other.</w:t>
+      </w:r>
+    </w:p>
+    <w:p>
+      <w:pPr>
+        <w:pStyle w:val="Ingenmellomrom"/>
+        <w:rPr>
+          <w:highlight w:val="yellow"/>
+          <w:lang w:val="en-US"/>
+        </w:rPr>
+      </w:pPr>
     </w:p>
     <w:p>
       <w:pPr>
@@ -284,6 +313,45 @@
           <w:lang w:val="en-US"/>
         </w:rPr>
       </w:pPr>
+    </w:p>
+    <w:p>
+      <w:pPr>
+        <w:pStyle w:val="Ingenmellomrom"/>
+        <w:rPr>
+          <w:lang w:val="en-US"/>
+        </w:rPr>
+      </w:pPr>
+      <w:r>
+        <w:rPr>
+          <w:lang w:val="en-US"/>
+        </w:rPr>
+        <w:t xml:space="preserve">VIS </w:t>
+      </w:r>
+      <w:r>
+        <w:rPr>
+          <w:lang w:val="en-US"/>
+        </w:rPr>
+        <w:t>for 132</w:t>
+      </w:r>
+      <w:r>
+        <w:rPr>
+          <w:vertAlign w:val="superscript"/>
+          <w:lang w:val="en-US"/>
+        </w:rPr>
+        <w:t>nd</w:t>
+      </w:r>
+      <w:r>
+        <w:rPr>
+          <w:lang w:val="en-US"/>
+        </w:rPr>
+        <w:t xml:space="preserve"> hosted events </w:t>
+      </w:r>
+      <w:r>
+        <w:rPr>
+          <w:lang w:val="en-US"/>
+        </w:rPr>
+        <w:t>can be conducted in 3 (or 2) amibition levels. See section X for ambitions. Theory chapter and terms are describing for the full ambition,and provides the best understanding, but is not needed for ambition 2 or 3.</w:t>
+      </w:r>
     </w:p>
     <w:p>
       <w:pPr>
@@ -496,6 +564,7 @@
         <w:rPr>
           <w:lang w:val="en-US"/>
         </w:rPr>
+        <w:lastRenderedPageBreak/>
         <w:t xml:space="preserve">Objectives describe what must be achieved to attain the desired end state. </w:t>
       </w:r>
     </w:p>
@@ -526,14 +595,7 @@
         <w:rPr>
           <w:lang w:val="en-US"/>
         </w:rPr>
-        <w:t xml:space="preserve">An effect is a physical and/or behavioral state of a system that results from an action, a set of actions, or another effect. A desired effect can be thought of as a condition that can support </w:t>
-      </w:r>
-      <w:r>
-        <w:rPr>
-          <w:lang w:val="en-US"/>
-        </w:rPr>
-        <w:lastRenderedPageBreak/>
-        <w:t>achieving an associated objective and an undesired effect is a condition that can inhibit progress toward an objective.</w:t>
+        <w:t>An effect is a physical and/or behavioral state of a system that results from an action, a set of actions, or another effect. A desired effect can be thought of as a condition that can support achieving an associated objective and an undesired effect is a condition that can inhibit progress toward an objective.</w:t>
       </w:r>
     </w:p>
     <w:p>
@@ -966,6 +1028,7 @@
         <w:rPr>
           <w:lang w:val="en-US"/>
         </w:rPr>
+        <w:lastRenderedPageBreak/>
         <w:t>Joint Task Force (</w:t>
       </w:r>
       <w:r>
@@ -1027,7 +1090,6 @@
         <w:rPr>
           <w:lang w:val="en-US"/>
         </w:rPr>
-        <w:lastRenderedPageBreak/>
         <w:t>Combined Joint Task Force (</w:t>
       </w:r>
       <w:r>
@@ -1470,7 +1532,6 @@
         <w:rPr>
           <w:lang w:val="en-US"/>
         </w:rPr>
-        <w:lastRenderedPageBreak/>
         <w:t>Roles</w:t>
       </w:r>
     </w:p>
@@ -4178,6 +4239,197 @@
         <w:rPr>
           <w:lang w:val="en-US"/>
         </w:rPr>
+        <w:t>VIS Ambition 1</w:t>
+      </w:r>
+    </w:p>
+    <w:p>
+      <w:pPr>
+        <w:pStyle w:val="Ingenmellomrom"/>
+        <w:rPr>
+          <w:lang w:val="en-US"/>
+        </w:rPr>
+      </w:pPr>
+      <w:r>
+        <w:rPr>
+          <w:lang w:val="en-US"/>
+        </w:rPr>
+        <w:t>Explain the most ambitious ambition for VIS</w:t>
+      </w:r>
+    </w:p>
+    <w:p>
+      <w:pPr>
+        <w:pStyle w:val="Ingenmellomrom"/>
+        <w:rPr>
+          <w:lang w:val="en-US"/>
+        </w:rPr>
+      </w:pPr>
+      <w:r>
+        <w:rPr>
+          <w:lang w:val="en-US"/>
+        </w:rPr>
+        <w:t>“big picture”</w:t>
+      </w:r>
+    </w:p>
+    <w:p>
+      <w:pPr>
+        <w:pStyle w:val="Ingenmellomrom"/>
+        <w:rPr>
+          <w:lang w:val="en-US"/>
+        </w:rPr>
+      </w:pPr>
+      <w:r>
+        <w:rPr>
+          <w:lang w:val="en-US"/>
+        </w:rPr>
+        <w:lastRenderedPageBreak/>
+        <w:t>Air defense / SAM</w:t>
+      </w:r>
+    </w:p>
+    <w:p>
+      <w:pPr>
+        <w:pStyle w:val="Ingenmellomrom"/>
+        <w:rPr>
+          <w:lang w:val="en-US"/>
+        </w:rPr>
+      </w:pPr>
+      <w:r>
+        <w:rPr>
+          <w:lang w:val="en-US"/>
+        </w:rPr>
+        <w:t>Ground picture</w:t>
+      </w:r>
+    </w:p>
+    <w:p>
+      <w:pPr>
+        <w:pStyle w:val="Ingenmellomrom"/>
+        <w:rPr>
+          <w:lang w:val="en-US"/>
+        </w:rPr>
+      </w:pPr>
+      <w:r>
+        <w:rPr>
+          <w:lang w:val="en-US"/>
+        </w:rPr>
+        <w:t>Support to both JFACC and pilots per event</w:t>
+      </w:r>
+    </w:p>
+    <w:p>
+      <w:pPr>
+        <w:pStyle w:val="Ingenmellomrom"/>
+        <w:rPr>
+          <w:lang w:val="en-US"/>
+        </w:rPr>
+      </w:pPr>
+      <w:r>
+        <w:rPr>
+          <w:lang w:val="en-US"/>
+        </w:rPr>
+        <w:t>Campaign planning + support per event</w:t>
+      </w:r>
+    </w:p>
+    <w:p>
+      <w:pPr>
+        <w:pStyle w:val="Overskrift2"/>
+        <w:rPr>
+          <w:lang w:val="en-US"/>
+        </w:rPr>
+      </w:pPr>
+      <w:r>
+        <w:rPr>
+          <w:lang w:val="en-US"/>
+        </w:rPr>
+        <w:t>VIS Ambition 2</w:t>
+      </w:r>
+    </w:p>
+    <w:p>
+      <w:pPr>
+        <w:pStyle w:val="Ingenmellomrom"/>
+        <w:rPr>
+          <w:lang w:val="en-US"/>
+        </w:rPr>
+      </w:pPr>
+      <w:r>
+        <w:rPr>
+          <w:lang w:val="en-US"/>
+        </w:rPr>
+        <w:t>Explain the middle ambition for VIS</w:t>
+      </w:r>
+    </w:p>
+    <w:p>
+      <w:pPr>
+        <w:pStyle w:val="Ingenmellomrom"/>
+        <w:rPr>
+          <w:lang w:val="en-US"/>
+        </w:rPr>
+      </w:pPr>
+      <w:r>
+        <w:rPr>
+          <w:lang w:val="en-US"/>
+        </w:rPr>
+        <w:t>No campaign planning, only support per event</w:t>
+      </w:r>
+    </w:p>
+    <w:p>
+      <w:pPr>
+        <w:pStyle w:val="Ingenmellomrom"/>
+        <w:rPr>
+          <w:lang w:val="en-US"/>
+        </w:rPr>
+      </w:pPr>
+    </w:p>
+    <w:p>
+      <w:pPr>
+        <w:pStyle w:val="Overskrift2"/>
+        <w:rPr>
+          <w:lang w:val="en-US"/>
+        </w:rPr>
+      </w:pPr>
+      <w:r>
+        <w:rPr>
+          <w:lang w:val="en-US"/>
+        </w:rPr>
+        <w:t>VIS Ambition 3</w:t>
+      </w:r>
+    </w:p>
+    <w:p>
+      <w:pPr>
+        <w:pStyle w:val="Ingenmellomrom"/>
+        <w:rPr>
+          <w:lang w:val="en-US"/>
+        </w:rPr>
+      </w:pPr>
+      <w:r>
+        <w:rPr>
+          <w:lang w:val="en-US"/>
+        </w:rPr>
+        <w:t>Explain the lowest ambition for VIS</w:t>
+      </w:r>
+    </w:p>
+    <w:p>
+      <w:pPr>
+        <w:pStyle w:val="Ingenmellomrom"/>
+        <w:rPr>
+          <w:lang w:val="en-US"/>
+        </w:rPr>
+      </w:pPr>
+      <w:r>
+        <w:rPr>
+          <w:lang w:val="en-US"/>
+        </w:rPr>
+        <w:t>Only support to pilots</w:t>
+      </w:r>
+    </w:p>
+    <w:p>
+      <w:pPr>
+        <w:pStyle w:val="Overskrift2"/>
+        <w:rPr>
+          <w:lang w:val="en-US"/>
+        </w:rPr>
+      </w:pPr>
+      <w:r>
+        <w:rPr>
+          <w:lang w:val="en-US"/>
+        </w:rPr>
         <w:t>Part 1</w:t>
       </w:r>
       <w:r>
@@ -4232,223 +4484,223 @@
         <w:rPr>
           <w:lang w:val="en-US"/>
         </w:rPr>
+        <w:t>Part 2</w:t>
+      </w:r>
+      <w:r>
+        <w:rPr>
+          <w:lang w:val="en-US"/>
+        </w:rPr>
+        <w:t xml:space="preserve"> Execution</w:t>
+      </w:r>
+      <w:r>
+        <w:rPr>
+          <w:lang w:val="en-US"/>
+        </w:rPr>
+        <w:t xml:space="preserve">: </w:t>
+      </w:r>
+      <w:r>
+        <w:rPr>
+          <w:lang w:val="en-US"/>
+        </w:rPr>
+        <w:t>Air Tasking Cycle</w:t>
+      </w:r>
+      <w:r>
+        <w:rPr>
+          <w:lang w:val="en-US"/>
+        </w:rPr>
+        <w:t xml:space="preserve"> (per event)</w:t>
+      </w:r>
+    </w:p>
+    <w:p>
+      <w:pPr>
+        <w:pStyle w:val="Ingenmellomrom"/>
+        <w:rPr>
+          <w:lang w:val="en-US"/>
+        </w:rPr>
+      </w:pPr>
+    </w:p>
+    <w:p>
+      <w:pPr>
+        <w:pStyle w:val="Ingenmellomrom"/>
+        <w:rPr>
+          <w:lang w:val="en-US"/>
+        </w:rPr>
+      </w:pPr>
+    </w:p>
+    <w:p>
+      <w:pPr>
+        <w:pStyle w:val="Overskrift1"/>
+        <w:rPr>
+          <w:lang w:val="en-US"/>
+        </w:rPr>
+      </w:pPr>
+      <w:r>
+        <w:rPr>
+          <w:lang w:val="en-US"/>
+        </w:rPr>
+        <w:t>JFACC organization</w:t>
+      </w:r>
+    </w:p>
+    <w:p>
+      <w:pPr>
+        <w:pStyle w:val="Ingenmellomrom"/>
+        <w:rPr>
+          <w:lang w:val="en-US"/>
+        </w:rPr>
+      </w:pPr>
+      <w:r>
+        <w:rPr>
+          <w:lang w:val="en-US"/>
+        </w:rPr>
+        <w:t>Best practice for</w:t>
+      </w:r>
+      <w:r>
+        <w:rPr>
+          <w:lang w:val="en-US"/>
+        </w:rPr>
+        <w:t xml:space="preserve"> JFACC is:</w:t>
+      </w:r>
+    </w:p>
+    <w:p>
+      <w:pPr>
+        <w:pStyle w:val="Overskrift2"/>
+        <w:rPr>
+          <w:lang w:val="en-US"/>
+        </w:rPr>
+      </w:pPr>
+      <w:r>
+        <w:rPr>
+          <w:lang w:val="en-US"/>
+        </w:rPr>
+        <w:t>Air campaign planning</w:t>
+      </w:r>
+    </w:p>
+    <w:p>
+      <w:pPr>
+        <w:pStyle w:val="Ingenmellomrom"/>
+        <w:rPr>
+          <w:lang w:val="en-US"/>
+        </w:rPr>
+      </w:pPr>
+      <w:r>
+        <w:rPr>
+          <w:lang w:val="en-US"/>
+        </w:rPr>
+        <w:t>It is recommended that one member of the JFACC team is in charge, as it will be easier to maintain overall understanding and making sure the entire team gets through the process.</w:t>
+      </w:r>
+    </w:p>
+    <w:p>
+      <w:pPr>
+        <w:pStyle w:val="Ingenmellomrom"/>
+        <w:rPr>
+          <w:lang w:val="en-US"/>
+        </w:rPr>
+      </w:pPr>
+    </w:p>
+    <w:p>
+      <w:pPr>
+        <w:pStyle w:val="Overskrift2"/>
+        <w:rPr>
+          <w:lang w:val="en-US"/>
+        </w:rPr>
+      </w:pPr>
+      <w:r>
+        <w:rPr>
+          <w:lang w:val="en-US"/>
+        </w:rPr>
+        <w:t>Air tasking cycle:</w:t>
+      </w:r>
+    </w:p>
+    <w:p>
+      <w:pPr>
+        <w:pStyle w:val="Ingenmellomrom"/>
+        <w:rPr>
+          <w:lang w:val="en-US"/>
+        </w:rPr>
+      </w:pPr>
+      <w:r>
+        <w:rPr>
+          <w:lang w:val="en-US"/>
+        </w:rPr>
+        <w:t xml:space="preserve">It is recommended, that one JFACC member is responsible for </w:t>
+      </w:r>
+      <w:r>
+        <w:rPr>
+          <w:lang w:val="en-US"/>
+        </w:rPr>
+        <w:t>an</w:t>
+      </w:r>
+      <w:r>
+        <w:rPr>
+          <w:lang w:val="en-US"/>
+        </w:rPr>
+        <w:t xml:space="preserve"> ATO, and follow this ATO through the various steps in the air tasking cycle:</w:t>
+      </w:r>
+    </w:p>
+    <w:p>
+      <w:pPr>
+        <w:pStyle w:val="Ingenmellomrom"/>
+        <w:rPr>
+          <w:lang w:val="en-US"/>
+        </w:rPr>
+      </w:pPr>
+      <w:r>
+        <w:rPr>
+          <w:lang w:val="en-US"/>
+        </w:rPr>
+        <w:t xml:space="preserve">In example below, JFACC member 1 is responsible for ATO A to be flown on Day 1 of the campaign. JFACC member 1 will conduct the stages in the air planning cycle sequentially. </w:t>
+      </w:r>
+    </w:p>
+    <w:p>
+      <w:pPr>
+        <w:pStyle w:val="Ingenmellomrom"/>
+        <w:rPr>
+          <w:lang w:val="en-US"/>
+        </w:rPr>
+      </w:pPr>
+    </w:p>
+    <w:p>
+      <w:pPr>
+        <w:pStyle w:val="Ingenmellomrom"/>
+        <w:rPr>
+          <w:lang w:val="en-US"/>
+        </w:rPr>
+      </w:pPr>
+      <w:r>
+        <w:rPr>
+          <w:lang w:val="en-US"/>
+        </w:rPr>
+        <w:t>For the week where ATO A is flown on Sunday (D1), then JFACC member 2 is preparing the ATO for Day 2 of the campaign, while JFACC member 3 is going through stage 2 in the air tasking cycle and focusing on completing the JPTL and MAAP for the ATO for D3. At the same time JFACC member 4 is going through stage 1 and focusing on the objectives and effects for the ATO scheduled for D4.</w:t>
+      </w:r>
+    </w:p>
+    <w:p>
+      <w:pPr>
+        <w:pStyle w:val="Ingenmellomrom"/>
+        <w:rPr>
+          <w:lang w:val="en-US"/>
+        </w:rPr>
+      </w:pPr>
+    </w:p>
+    <w:p>
+      <w:pPr>
+        <w:pStyle w:val="Ingenmellomrom"/>
+        <w:rPr>
+          <w:lang w:val="en-US"/>
+        </w:rPr>
+      </w:pPr>
+    </w:p>
+    <w:p>
+      <w:pPr>
+        <w:pStyle w:val="Ingenmellomrom"/>
+        <w:rPr>
+          <w:lang w:val="en-US"/>
+        </w:rPr>
+      </w:pPr>
+      <w:r>
+        <w:rPr>
+          <w:noProof/>
+        </w:rPr>
         <w:lastRenderedPageBreak/>
-        <w:t>Part 2</w:t>
-      </w:r>
-      <w:r>
-        <w:rPr>
-          <w:lang w:val="en-US"/>
-        </w:rPr>
-        <w:t xml:space="preserve"> Execution</w:t>
-      </w:r>
-      <w:r>
-        <w:rPr>
-          <w:lang w:val="en-US"/>
-        </w:rPr>
-        <w:t xml:space="preserve">: </w:t>
-      </w:r>
-      <w:r>
-        <w:rPr>
-          <w:lang w:val="en-US"/>
-        </w:rPr>
-        <w:t>Air Tasking Cycle</w:t>
-      </w:r>
-      <w:r>
-        <w:rPr>
-          <w:lang w:val="en-US"/>
-        </w:rPr>
-        <w:t xml:space="preserve"> (per event)</w:t>
-      </w:r>
-    </w:p>
-    <w:p>
-      <w:pPr>
-        <w:pStyle w:val="Ingenmellomrom"/>
-        <w:rPr>
-          <w:lang w:val="en-US"/>
-        </w:rPr>
-      </w:pPr>
-    </w:p>
-    <w:p>
-      <w:pPr>
-        <w:pStyle w:val="Ingenmellomrom"/>
-        <w:rPr>
-          <w:lang w:val="en-US"/>
-        </w:rPr>
-      </w:pPr>
-    </w:p>
-    <w:p>
-      <w:pPr>
-        <w:pStyle w:val="Overskrift1"/>
-        <w:rPr>
-          <w:lang w:val="en-US"/>
-        </w:rPr>
-      </w:pPr>
-      <w:r>
-        <w:rPr>
-          <w:lang w:val="en-US"/>
-        </w:rPr>
-        <w:t>JFACC organization</w:t>
-      </w:r>
-    </w:p>
-    <w:p>
-      <w:pPr>
-        <w:pStyle w:val="Ingenmellomrom"/>
-        <w:rPr>
-          <w:lang w:val="en-US"/>
-        </w:rPr>
-      </w:pPr>
-      <w:r>
-        <w:rPr>
-          <w:lang w:val="en-US"/>
-        </w:rPr>
-        <w:t>Best practice for</w:t>
-      </w:r>
-      <w:r>
-        <w:rPr>
-          <w:lang w:val="en-US"/>
-        </w:rPr>
-        <w:t xml:space="preserve"> JFACC is:</w:t>
-      </w:r>
-    </w:p>
-    <w:p>
-      <w:pPr>
-        <w:pStyle w:val="Overskrift2"/>
-        <w:rPr>
-          <w:lang w:val="en-US"/>
-        </w:rPr>
-      </w:pPr>
-      <w:r>
-        <w:rPr>
-          <w:lang w:val="en-US"/>
-        </w:rPr>
-        <w:t>Air campaign planning</w:t>
-      </w:r>
-    </w:p>
-    <w:p>
-      <w:pPr>
-        <w:pStyle w:val="Ingenmellomrom"/>
-        <w:rPr>
-          <w:lang w:val="en-US"/>
-        </w:rPr>
-      </w:pPr>
-      <w:r>
-        <w:rPr>
-          <w:lang w:val="en-US"/>
-        </w:rPr>
-        <w:t>It is recommended that one member of the JFACC team is in charge, as it will be easier to maintain overall understanding and making sure the entire team gets through the process.</w:t>
-      </w:r>
-    </w:p>
-    <w:p>
-      <w:pPr>
-        <w:pStyle w:val="Ingenmellomrom"/>
-        <w:rPr>
-          <w:lang w:val="en-US"/>
-        </w:rPr>
-      </w:pPr>
-    </w:p>
-    <w:p>
-      <w:pPr>
-        <w:pStyle w:val="Overskrift2"/>
-        <w:rPr>
-          <w:lang w:val="en-US"/>
-        </w:rPr>
-      </w:pPr>
-      <w:r>
-        <w:rPr>
-          <w:lang w:val="en-US"/>
-        </w:rPr>
-        <w:t>Air tasking cycle:</w:t>
-      </w:r>
-    </w:p>
-    <w:p>
-      <w:pPr>
-        <w:pStyle w:val="Ingenmellomrom"/>
-        <w:rPr>
-          <w:lang w:val="en-US"/>
-        </w:rPr>
-      </w:pPr>
-      <w:r>
-        <w:rPr>
-          <w:lang w:val="en-US"/>
-        </w:rPr>
-        <w:t xml:space="preserve">It is recommended, that one JFACC member is responsible for </w:t>
-      </w:r>
-      <w:r>
-        <w:rPr>
-          <w:lang w:val="en-US"/>
-        </w:rPr>
-        <w:t>an</w:t>
-      </w:r>
-      <w:r>
-        <w:rPr>
-          <w:lang w:val="en-US"/>
-        </w:rPr>
-        <w:t xml:space="preserve"> ATO, and follow this ATO through the various steps in the air tasking cycle:</w:t>
-      </w:r>
-    </w:p>
-    <w:p>
-      <w:pPr>
-        <w:pStyle w:val="Ingenmellomrom"/>
-        <w:rPr>
-          <w:lang w:val="en-US"/>
-        </w:rPr>
-      </w:pPr>
-      <w:r>
-        <w:rPr>
-          <w:lang w:val="en-US"/>
-        </w:rPr>
-        <w:t xml:space="preserve">In example below, JFACC member 1 is responsible for ATO A to be flown on Day 1 of the campaign. JFACC member 1 will conduct the stages in the air planning cycle sequentially. </w:t>
-      </w:r>
-    </w:p>
-    <w:p>
-      <w:pPr>
-        <w:pStyle w:val="Ingenmellomrom"/>
-        <w:rPr>
-          <w:lang w:val="en-US"/>
-        </w:rPr>
-      </w:pPr>
-    </w:p>
-    <w:p>
-      <w:pPr>
-        <w:pStyle w:val="Ingenmellomrom"/>
-        <w:rPr>
-          <w:lang w:val="en-US"/>
-        </w:rPr>
-      </w:pPr>
-      <w:r>
-        <w:rPr>
-          <w:lang w:val="en-US"/>
-        </w:rPr>
-        <w:t>For the week where ATO A is flown on Sunday (D1), then JFACC member 2 is preparing the ATO for Day 2 of the campaign, while JFACC member 3 is going through stage 2 in the air tasking cycle and focusing on completing the JPTL and MAAP for the ATO for D3. At the same time JFACC member 4 is going through stage 1 and focusing on the objectives and effects for the ATO scheduled for D4.</w:t>
-      </w:r>
-    </w:p>
-    <w:p>
-      <w:pPr>
-        <w:pStyle w:val="Ingenmellomrom"/>
-        <w:rPr>
-          <w:lang w:val="en-US"/>
-        </w:rPr>
-      </w:pPr>
-    </w:p>
-    <w:p>
-      <w:pPr>
-        <w:pStyle w:val="Ingenmellomrom"/>
-        <w:rPr>
-          <w:lang w:val="en-US"/>
-        </w:rPr>
-      </w:pPr>
-    </w:p>
-    <w:p>
-      <w:pPr>
-        <w:pStyle w:val="Ingenmellomrom"/>
-        <w:rPr>
-          <w:lang w:val="en-US"/>
-        </w:rPr>
-      </w:pPr>
-      <w:r>
-        <w:rPr>
-          <w:noProof/>
-        </w:rPr>
         <w:drawing>
           <wp:inline distT="0" distB="0" distL="0" distR="0">
             <wp:extent cx="4221494" cy="1637969"/>
@@ -4603,7 +4855,6 @@
         <w:rPr>
           <w:lang w:val="en-US"/>
         </w:rPr>
-        <w:lastRenderedPageBreak/>
         <w:t>Identify the enemy activity to be affected (</w:t>
       </w:r>
       <w:r>
@@ -5292,7 +5543,6 @@
         <w:rPr>
           <w:lang w:val="en-US"/>
         </w:rPr>
-        <w:lastRenderedPageBreak/>
         <w:t>Unable to deliver WMD toward friendly countries.</w:t>
       </w:r>
     </w:p>
@@ -5710,6 +5960,7 @@
         <w:rPr>
           <w:lang w:val="en-US"/>
         </w:rPr>
+        <w:lastRenderedPageBreak/>
         <w:t>Identify logical, available assets that can reach the objective target(s) within time constraints (</w:t>
       </w:r>
       <w:r>
@@ -6069,7 +6320,6 @@
         <w:rPr>
           <w:lang w:val="en-US"/>
         </w:rPr>
-        <w:lastRenderedPageBreak/>
         <w:t>Destruction of the factory prevents a critical chemical needed for the weapons of mass destruction to work, and if the factory is destroyed, country X will not be able to produce any more chemical weapins</w:t>
       </w:r>
     </w:p>
@@ -6355,6 +6605,7 @@
         <w:rPr>
           <w:lang w:val="en-US"/>
         </w:rPr>
+        <w:lastRenderedPageBreak/>
         <w:t>It is crucial to the overall success of the operation</w:t>
       </w:r>
       <w:r>
@@ -6891,7 +7142,6 @@
         <w:rPr>
           <w:lang w:val="en-US"/>
         </w:rPr>
-        <w:lastRenderedPageBreak/>
         <w:t>If not targeted, no negative consequences</w:t>
       </w:r>
     </w:p>
@@ -7348,7 +7598,7 @@
                 <w:b/>
                 <w:noProof/>
               </w:rPr>
-              <w:t>8</w:t>
+              <w:t>1</w:t>
             </w:r>
             <w:r>
               <w:rPr>
@@ -7465,7 +7715,7 @@
                   <a:blip r:embed="rId1">
                     <a:extLst>
                       <a:ext uri="{28A0092B-C50C-407E-A947-70E740481C1C}">
-                        <a14:useLocalDpi xmlns:a14="http://schemas.microsoft.com/office/drawing/2010/main" xmlns:wps="http://schemas.microsoft.com/office/word/2010/wordprocessingShape" xmlns:wpi="http://schemas.microsoft.com/office/word/2010/wordprocessingInk" xmlns:wpg="http://schemas.microsoft.com/office/word/2010/wordprocessingGroup" xmlns:w16se="http://schemas.microsoft.com/office/word/2015/wordml/symex" xmlns:w16sdtdh="http://schemas.microsoft.com/office/word/2020/wordml/sdtdatahash" xmlns:w16="http://schemas.microsoft.com/office/word/2018/wordml" xmlns:w16cid="http://schemas.microsoft.com/office/word/2016/wordml/cid" xmlns:w16cex="http://schemas.microsoft.com/office/word/2018/wordml/cex" xmlns:w15="http://schemas.microsoft.com/office/word/2012/wordml" xmlns:w14="http://schemas.microsoft.com/office/word/2010/wordml" xmlns:w="http://schemas.openxmlformats.org/wordprocessingml/2006/main" xmlns:w10="urn:schemas-microsoft-com:office:word" xmlns:wp14="http://schemas.microsoft.com/office/word/2010/wordprocessingDrawing" xmlns:v="urn:schemas-microsoft-com:vml" xmlns:o="urn:schemas-microsoft-com:office:office" xmlns:am3d="http://schemas.microsoft.com/office/drawing/2017/model3d" xmlns:aink="http://schemas.microsoft.com/office/drawing/2016/ink" xmlns:mc="http://schemas.openxmlformats.org/markup-compatibility/2006" xmlns:cx8="http://schemas.microsoft.com/office/drawing/2016/5/14/chartex" xmlns:cx7="http://schemas.microsoft.com/office/drawing/2016/5/13/chartex" xmlns:cx6="http://schemas.microsoft.com/office/drawing/2016/5/12/chartex" xmlns:cx5="http://schemas.microsoft.com/office/drawing/2016/5/11/chartex" xmlns:cx4="http://schemas.microsoft.com/office/drawing/2016/5/10/chartex" xmlns:cx3="http://schemas.microsoft.com/office/drawing/2016/5/9/chartex" xmlns:cx2="http://schemas.microsoft.com/office/drawing/2015/10/21/chartex" xmlns:cx1="http://schemas.microsoft.com/office/drawing/2015/9/8/chartex" xmlns:cx="http://schemas.microsoft.com/office/drawing/2014/chartex" xmlns:wpc="http://schemas.microsoft.com/office/word/2010/wordprocessingCanvas" xmlns="" val="0"/>
+                        <a14:useLocalDpi xmlns="" xmlns:wpc="http://schemas.microsoft.com/office/word/2010/wordprocessingCanvas" xmlns:cx="http://schemas.microsoft.com/office/drawing/2014/chartex" xmlns:cx1="http://schemas.microsoft.com/office/drawing/2015/9/8/chartex" xmlns:cx2="http://schemas.microsoft.com/office/drawing/2015/10/21/chartex" xmlns:cx3="http://schemas.microsoft.com/office/drawing/2016/5/9/chartex" xmlns:cx4="http://schemas.microsoft.com/office/drawing/2016/5/10/chartex" xmlns:cx5="http://schemas.microsoft.com/office/drawing/2016/5/11/chartex" xmlns:cx6="http://schemas.microsoft.com/office/drawing/2016/5/12/chartex" xmlns:cx7="http://schemas.microsoft.com/office/drawing/2016/5/13/chartex" xmlns:cx8="http://schemas.microsoft.com/office/drawing/2016/5/14/chartex" xmlns:mc="http://schemas.openxmlformats.org/markup-compatibility/2006" xmlns:aink="http://schemas.microsoft.com/office/drawing/2016/ink" xmlns:am3d="http://schemas.microsoft.com/office/drawing/2017/model3d" xmlns:o="urn:schemas-microsoft-com:office:office" xmlns:v="urn:schemas-microsoft-com:vml" xmlns:wp14="http://schemas.microsoft.com/office/word/2010/wordprocessingDrawing" xmlns:w10="urn:schemas-microsoft-com:office:word" xmlns:w="http://schemas.openxmlformats.org/wordprocessingml/2006/main" xmlns:w14="http://schemas.microsoft.com/office/word/2010/wordml" xmlns:w15="http://schemas.microsoft.com/office/word/2012/wordml" xmlns:w16cex="http://schemas.microsoft.com/office/word/2018/wordml/cex" xmlns:w16cid="http://schemas.microsoft.com/office/word/2016/wordml/cid" xmlns:w16="http://schemas.microsoft.com/office/word/2018/wordml" xmlns:w16sdtdh="http://schemas.microsoft.com/office/word/2020/wordml/sdtdatahash" xmlns:w16se="http://schemas.microsoft.com/office/word/2015/wordml/symex" xmlns:wpg="http://schemas.microsoft.com/office/word/2010/wordprocessingGroup" xmlns:wpi="http://schemas.microsoft.com/office/word/2010/wordprocessingInk" xmlns:wps="http://schemas.microsoft.com/office/word/2010/wordprocessingShape" xmlns:a14="http://schemas.microsoft.com/office/drawing/2010/main" val="0"/>
                       </a:ext>
                     </a:extLst>
                   </a:blip>

</xml_diff>